<commit_message>
Update GAME TESTING SCHEDULE.docx
</commit_message>
<xml_diff>
--- a/Various materials/GAME TESTING SCHEDULE.docx
+++ b/Various materials/GAME TESTING SCHEDULE.docx
@@ -261,11 +261,15 @@
           <w:numId w:val="1"/>
         </w:numPr>
         <w:rPr>
-          <w:lang w:val="en-GB"/>
-        </w:rPr>
-      </w:pPr>
-      <w:r>
-        <w:rPr>
+          <w:b/>
+          <w:bCs/>
+          <w:lang w:val="en-GB"/>
+        </w:rPr>
+      </w:pPr>
+      <w:r>
+        <w:rPr>
+          <w:b/>
+          <w:bCs/>
           <w:lang w:val="en-GB"/>
         </w:rPr>
         <w:t xml:space="preserve">Week 30 – 3: </w:t>
@@ -365,11 +369,15 @@
           <w:numId w:val="1"/>
         </w:numPr>
         <w:rPr>
-          <w:lang w:val="en-GB"/>
-        </w:rPr>
-      </w:pPr>
-      <w:r>
-        <w:rPr>
+          <w:b/>
+          <w:bCs/>
+          <w:lang w:val="en-GB"/>
+        </w:rPr>
+      </w:pPr>
+      <w:r>
+        <w:rPr>
+          <w:b/>
+          <w:bCs/>
           <w:lang w:val="en-GB"/>
         </w:rPr>
         <w:t xml:space="preserve">Week 6 – 10: </w:t>
@@ -402,7 +410,51 @@
         <w:rPr>
           <w:lang w:val="en-GB"/>
         </w:rPr>
-        <w:t xml:space="preserve"> on Tuesday and Wednesday (8-10 workshops?). </w:t>
+        <w:t xml:space="preserve"> on Tuesday</w:t>
+      </w:r>
+      <w:r>
+        <w:rPr>
+          <w:lang w:val="en-GB"/>
+        </w:rPr>
+        <w:t xml:space="preserve"> 7</w:t>
+      </w:r>
+      <w:r>
+        <w:rPr>
+          <w:vertAlign w:val="superscript"/>
+          <w:lang w:val="en-GB"/>
+        </w:rPr>
+        <w:t>th</w:t>
+      </w:r>
+      <w:r>
+        <w:rPr>
+          <w:lang w:val="en-GB"/>
+        </w:rPr>
+        <w:t xml:space="preserve"> and Wednesday </w:t>
+      </w:r>
+      <w:r>
+        <w:rPr>
+          <w:lang w:val="en-GB"/>
+        </w:rPr>
+        <w:t>8</w:t>
+      </w:r>
+      <w:r>
+        <w:rPr>
+          <w:vertAlign w:val="superscript"/>
+          <w:lang w:val="en-GB"/>
+        </w:rPr>
+        <w:t>th</w:t>
+      </w:r>
+      <w:r>
+        <w:rPr>
+          <w:lang w:val="en-GB"/>
+        </w:rPr>
+        <w:t xml:space="preserve"> </w:t>
+      </w:r>
+      <w:r>
+        <w:rPr>
+          <w:lang w:val="en-GB"/>
+        </w:rPr>
+        <w:t xml:space="preserve">(8-10 workshops?). </w:t>
       </w:r>
     </w:p>
     <w:p>
@@ -413,11 +465,15 @@
           <w:numId w:val="1"/>
         </w:numPr>
         <w:rPr>
-          <w:lang w:val="en-GB"/>
-        </w:rPr>
-      </w:pPr>
-      <w:r>
-        <w:rPr>
+          <w:b/>
+          <w:bCs/>
+          <w:lang w:val="en-GB"/>
+        </w:rPr>
+      </w:pPr>
+      <w:r>
+        <w:rPr>
+          <w:b/>
+          <w:bCs/>
           <w:lang w:val="en-GB"/>
         </w:rPr>
         <w:t xml:space="preserve">Week 13 – 17: </w:t>
@@ -427,15 +483,31 @@
       <w:pPr>
         <w:pStyle w:val="Paragraphedeliste"/>
         <w:numPr>
+          <w:ilvl w:val="1"/>
+          <w:numId w:val="1"/>
+        </w:numPr>
+        <w:rPr>
+          <w:lang w:val="en-GB"/>
+        </w:rPr>
+      </w:pPr>
+    </w:p>
+    <w:p>
+      <w:pPr>
+        <w:pStyle w:val="Paragraphedeliste"/>
+        <w:numPr>
           <w:ilvl w:val="0"/>
           <w:numId w:val="1"/>
         </w:numPr>
         <w:rPr>
-          <w:lang w:val="en-GB"/>
-        </w:rPr>
-      </w:pPr>
-      <w:r>
-        <w:rPr>
+          <w:b/>
+          <w:bCs/>
+          <w:lang w:val="en-GB"/>
+        </w:rPr>
+      </w:pPr>
+      <w:r>
+        <w:rPr>
+          <w:b/>
+          <w:bCs/>
           <w:lang w:val="en-GB"/>
         </w:rPr>
         <w:t xml:space="preserve">Week 20 – 24: </w:t>
@@ -445,19 +517,66 @@
       <w:pPr>
         <w:pStyle w:val="Paragraphedeliste"/>
         <w:numPr>
+          <w:ilvl w:val="1"/>
+          <w:numId w:val="1"/>
+        </w:numPr>
+        <w:rPr>
+          <w:lang w:val="en-GB"/>
+        </w:rPr>
+      </w:pPr>
+      <w:r>
+        <w:rPr>
+          <w:lang w:val="en-GB"/>
+        </w:rPr>
+        <w:t>Presentation at the USTH on the 22</w:t>
+      </w:r>
+      <w:r>
+        <w:rPr>
+          <w:vertAlign w:val="superscript"/>
+          <w:lang w:val="en-GB"/>
+        </w:rPr>
+        <w:t>nd</w:t>
+      </w:r>
+      <w:r>
+        <w:rPr>
+          <w:lang w:val="en-GB"/>
+        </w:rPr>
+        <w:t xml:space="preserve">. </w:t>
+      </w:r>
+    </w:p>
+    <w:p>
+      <w:pPr>
+        <w:pStyle w:val="Paragraphedeliste"/>
+        <w:numPr>
           <w:ilvl w:val="0"/>
           <w:numId w:val="1"/>
         </w:numPr>
         <w:rPr>
-          <w:lang w:val="en-GB"/>
-        </w:rPr>
-      </w:pPr>
-      <w:r>
-        <w:rPr>
+          <w:b/>
+          <w:bCs/>
+          <w:lang w:val="en-GB"/>
+        </w:rPr>
+      </w:pPr>
+      <w:r>
+        <w:rPr>
+          <w:b/>
+          <w:bCs/>
           <w:lang w:val="en-GB"/>
         </w:rPr>
         <w:t xml:space="preserve">Week 27 – 1: </w:t>
       </w:r>
+    </w:p>
+    <w:p>
+      <w:pPr>
+        <w:pStyle w:val="Paragraphedeliste"/>
+        <w:numPr>
+          <w:ilvl w:val="1"/>
+          <w:numId w:val="1"/>
+        </w:numPr>
+        <w:rPr>
+          <w:lang w:val="en-GB"/>
+        </w:rPr>
+      </w:pPr>
     </w:p>
     <w:sectPr>
       <w:pgSz w:w="11906" w:h="16838"/>

</xml_diff>